<commit_message>
melhorias nas redes sociais
</commit_message>
<xml_diff>
--- a/cv/Curriculo Yuri Fernando Lima 2024.docx
+++ b/cv/Curriculo Yuri Fernando Lima 2024.docx
@@ -35,7 +35,19 @@
         <w:rPr>
           <w:color w:val="3B3838" w:themeColor="background2" w:themeShade="40"/>
         </w:rPr>
-        <w:t xml:space="preserve">Solteiro, 28 anos.  </w:t>
+        <w:t>Solteiro, 2</w:t>
+      </w:r>
+      <w:r>
+        <w:rPr>
+          <w:color w:val="3B3838" w:themeColor="background2" w:themeShade="40"/>
+        </w:rPr>
+        <w:t>9</w:t>
+      </w:r>
+      <w:r>
+        <w:rPr>
+          <w:color w:val="3B3838" w:themeColor="background2" w:themeShade="40"/>
+        </w:rPr>
+        <w:t xml:space="preserve"> anos.  </w:t>
       </w:r>
     </w:p>
     <w:p>
@@ -172,6 +184,12 @@
           <w:color w:val="3B3838" w:themeColor="background2" w:themeShade="40"/>
         </w:rPr>
         <w:t>Desenvolvedor</w:t>
+      </w:r>
+      <w:r>
+        <w:rPr>
+          <w:color w:val="3B3838" w:themeColor="background2" w:themeShade="40"/>
+        </w:rPr>
+        <w:t xml:space="preserve"> Júnior/ Estágio</w:t>
       </w:r>
       <w:r>
         <w:rPr>
@@ -272,7 +290,14 @@
         <w:rPr>
           <w:color w:val="3B3838" w:themeColor="background2" w:themeShade="40"/>
         </w:rPr>
-        <w:t>- J</w:t>
+        <w:t xml:space="preserve">- </w:t>
+      </w:r>
+      <w:proofErr w:type="gramStart"/>
+      <w:r>
+        <w:rPr>
+          <w:color w:val="3B3838" w:themeColor="background2" w:themeShade="40"/>
+        </w:rPr>
+        <w:t>J</w:t>
       </w:r>
       <w:r>
         <w:rPr>
@@ -280,6 +305,7 @@
         </w:rPr>
         <w:t>ulho</w:t>
       </w:r>
+      <w:proofErr w:type="gramEnd"/>
       <w:r>
         <w:rPr>
           <w:color w:val="3B3838" w:themeColor="background2" w:themeShade="40"/>
@@ -290,13 +316,13 @@
         <w:rPr>
           <w:color w:val="3B3838" w:themeColor="background2" w:themeShade="40"/>
         </w:rPr>
-        <w:t>Dezembr</w:t>
-      </w:r>
-      <w:r>
-        <w:rPr>
-          <w:color w:val="3B3838" w:themeColor="background2" w:themeShade="40"/>
-        </w:rPr>
-        <w:t xml:space="preserve">o de 2026.  </w:t>
+        <w:t>Junho de 2027</w:t>
+      </w:r>
+      <w:r>
+        <w:rPr>
+          <w:color w:val="3B3838" w:themeColor="background2" w:themeShade="40"/>
+        </w:rPr>
+        <w:t xml:space="preserve">.  </w:t>
       </w:r>
     </w:p>
     <w:p>
@@ -316,7 +342,23 @@
           <w:b/>
           <w:color w:val="3B3838" w:themeColor="background2" w:themeShade="40"/>
         </w:rPr>
-        <w:t>Desenvolvedor FullStack (388 Horas).</w:t>
+        <w:t xml:space="preserve">Desenvolvedor </w:t>
+      </w:r>
+      <w:proofErr w:type="spellStart"/>
+      <w:r>
+        <w:rPr>
+          <w:b/>
+          <w:color w:val="3B3838" w:themeColor="background2" w:themeShade="40"/>
+        </w:rPr>
+        <w:t>FullStack</w:t>
+      </w:r>
+      <w:proofErr w:type="spellEnd"/>
+      <w:r>
+        <w:rPr>
+          <w:b/>
+          <w:color w:val="3B3838" w:themeColor="background2" w:themeShade="40"/>
+        </w:rPr>
+        <w:t xml:space="preserve"> (388 Horas).</w:t>
       </w:r>
     </w:p>
     <w:p>
@@ -353,7 +395,33 @@
         <w:rPr>
           <w:color w:val="3B3838" w:themeColor="background2" w:themeShade="40"/>
         </w:rPr>
-        <w:t>Curso Iniciado em Junho até Dezembro de 2024.</w:t>
+        <w:t xml:space="preserve">Curso </w:t>
+      </w:r>
+      <w:r>
+        <w:rPr>
+          <w:color w:val="3B3838" w:themeColor="background2" w:themeShade="40"/>
+        </w:rPr>
+        <w:t>concluído em</w:t>
+      </w:r>
+      <w:r>
+        <w:rPr>
+          <w:color w:val="3B3838" w:themeColor="background2" w:themeShade="40"/>
+        </w:rPr>
+        <w:t xml:space="preserve"> </w:t>
+      </w:r>
+      <w:proofErr w:type="gramStart"/>
+      <w:r>
+        <w:rPr>
+          <w:color w:val="3B3838" w:themeColor="background2" w:themeShade="40"/>
+        </w:rPr>
+        <w:t>Dezembro</w:t>
+      </w:r>
+      <w:proofErr w:type="gramEnd"/>
+      <w:r>
+        <w:rPr>
+          <w:color w:val="3B3838" w:themeColor="background2" w:themeShade="40"/>
+        </w:rPr>
+        <w:t xml:space="preserve"> de 2024.</w:t>
       </w:r>
     </w:p>
     <w:p>
@@ -430,7 +498,27 @@
         <w:rPr>
           <w:color w:val="3B3838" w:themeColor="background2" w:themeShade="40"/>
         </w:rPr>
-        <w:t>Curso Iniciado em Maio até Agosto de 2024.</w:t>
+        <w:t xml:space="preserve">Curso </w:t>
+      </w:r>
+      <w:r>
+        <w:rPr>
+          <w:color w:val="3B3838" w:themeColor="background2" w:themeShade="40"/>
+        </w:rPr>
+        <w:t xml:space="preserve">concluído em </w:t>
+      </w:r>
+      <w:proofErr w:type="gramStart"/>
+      <w:r>
+        <w:rPr>
+          <w:color w:val="3B3838" w:themeColor="background2" w:themeShade="40"/>
+        </w:rPr>
+        <w:t>Agosto</w:t>
+      </w:r>
+      <w:proofErr w:type="gramEnd"/>
+      <w:r>
+        <w:rPr>
+          <w:color w:val="3B3838" w:themeColor="background2" w:themeShade="40"/>
+        </w:rPr>
+        <w:t xml:space="preserve"> de 2024.</w:t>
       </w:r>
     </w:p>
     <w:p>
@@ -450,21 +538,30 @@
           <w:b/>
           <w:color w:val="3B3838" w:themeColor="background2" w:themeShade="40"/>
         </w:rPr>
-        <w:t>Desenvolvedor Python</w:t>
+        <w:t>Desenvolvedor P</w:t>
       </w:r>
       <w:r>
         <w:rPr>
           <w:b/>
           <w:color w:val="3B3838" w:themeColor="background2" w:themeShade="40"/>
         </w:rPr>
-        <w:t xml:space="preserve"> (60 Horas)</w:t>
-      </w:r>
+        <w:t xml:space="preserve">HP com </w:t>
+      </w:r>
+      <w:proofErr w:type="spellStart"/>
       <w:r>
         <w:rPr>
           <w:b/>
           <w:color w:val="3B3838" w:themeColor="background2" w:themeShade="40"/>
         </w:rPr>
-        <w:t>.</w:t>
+        <w:t>MySql</w:t>
+      </w:r>
+      <w:proofErr w:type="spellEnd"/>
+      <w:r>
+        <w:rPr>
+          <w:b/>
+          <w:color w:val="3B3838" w:themeColor="background2" w:themeShade="40"/>
+        </w:rPr>
+        <w:t xml:space="preserve"> (60 Horas).</w:t>
       </w:r>
       <w:r>
         <w:rPr>
@@ -485,7 +582,31 @@
         <w:rPr>
           <w:color w:val="3B3838" w:themeColor="background2" w:themeShade="40"/>
         </w:rPr>
-        <w:t xml:space="preserve">SENAI Oscar Rodrigues Alves.  </w:t>
+        <w:t>SENA</w:t>
+      </w:r>
+      <w:r>
+        <w:rPr>
+          <w:color w:val="3B3838" w:themeColor="background2" w:themeShade="40"/>
+        </w:rPr>
+        <w:t>C</w:t>
+      </w:r>
+      <w:r>
+        <w:rPr>
+          <w:color w:val="3B3838" w:themeColor="background2" w:themeShade="40"/>
+        </w:rPr>
+        <w:t xml:space="preserve"> </w:t>
+      </w:r>
+      <w:r>
+        <w:rPr>
+          <w:color w:val="3B3838" w:themeColor="background2" w:themeShade="40"/>
+        </w:rPr>
+        <w:t>Largo Treze</w:t>
+      </w:r>
+      <w:r>
+        <w:rPr>
+          <w:color w:val="3B3838" w:themeColor="background2" w:themeShade="40"/>
+        </w:rPr>
+        <w:t xml:space="preserve">.  </w:t>
       </w:r>
     </w:p>
     <w:p>
@@ -494,13 +615,40 @@
         <w:ind w:left="293" w:right="807" w:firstLine="415"/>
         <w:rPr>
           <w:color w:val="3B3838" w:themeColor="background2" w:themeShade="40"/>
-        </w:rPr>
-      </w:pPr>
-      <w:r>
-        <w:rPr>
-          <w:color w:val="3B3838" w:themeColor="background2" w:themeShade="40"/>
-        </w:rPr>
-        <w:t xml:space="preserve">-Curso Iniciado em Fevereiro até Março de 2024.  </w:t>
+          <w:u w:val="single"/>
+        </w:rPr>
+      </w:pPr>
+      <w:r>
+        <w:rPr>
+          <w:color w:val="3B3838" w:themeColor="background2" w:themeShade="40"/>
+        </w:rPr>
+        <w:t xml:space="preserve">-Curso </w:t>
+      </w:r>
+      <w:r>
+        <w:rPr>
+          <w:color w:val="3B3838" w:themeColor="background2" w:themeShade="40"/>
+        </w:rPr>
+        <w:t xml:space="preserve">concluído em </w:t>
+      </w:r>
+      <w:proofErr w:type="gramStart"/>
+      <w:r>
+        <w:rPr>
+          <w:color w:val="3B3838" w:themeColor="background2" w:themeShade="40"/>
+        </w:rPr>
+        <w:t>Outubr</w:t>
+      </w:r>
+      <w:r>
+        <w:rPr>
+          <w:color w:val="3B3838" w:themeColor="background2" w:themeShade="40"/>
+        </w:rPr>
+        <w:t>o</w:t>
+      </w:r>
+      <w:proofErr w:type="gramEnd"/>
+      <w:r>
+        <w:rPr>
+          <w:color w:val="3B3838" w:themeColor="background2" w:themeShade="40"/>
+        </w:rPr>
+        <w:t xml:space="preserve"> de 2024.  </w:t>
       </w:r>
     </w:p>
     <w:p>
@@ -520,21 +668,7 @@
           <w:b/>
           <w:color w:val="3B3838" w:themeColor="background2" w:themeShade="40"/>
         </w:rPr>
-        <w:t>Programação</w:t>
-      </w:r>
-      <w:r>
-        <w:rPr>
-          <w:b/>
-          <w:color w:val="3B3838" w:themeColor="background2" w:themeShade="40"/>
-        </w:rPr>
-        <w:t xml:space="preserve"> (105 Horas)</w:t>
-      </w:r>
-      <w:r>
-        <w:rPr>
-          <w:b/>
-          <w:color w:val="3B3838" w:themeColor="background2" w:themeShade="40"/>
-        </w:rPr>
-        <w:t>.</w:t>
+        <w:t>Desenvolvedor Python (60 Horas).</w:t>
       </w:r>
       <w:r>
         <w:rPr>
@@ -545,7 +679,7 @@
     </w:p>
     <w:p>
       <w:pPr>
-        <w:spacing w:after="28"/>
+        <w:spacing w:after="31"/>
         <w:ind w:left="293" w:right="807"/>
         <w:rPr>
           <w:color w:val="3B3838" w:themeColor="background2" w:themeShade="40"/>
@@ -555,7 +689,7 @@
         <w:rPr>
           <w:color w:val="3B3838" w:themeColor="background2" w:themeShade="40"/>
         </w:rPr>
-        <w:t>Alura Cursos de Tecnologia.</w:t>
+        <w:t xml:space="preserve">SENAI Oscar Rodrigues Alves.  </w:t>
       </w:r>
     </w:p>
     <w:p>
@@ -570,144 +704,45 @@
         <w:rPr>
           <w:color w:val="3B3838" w:themeColor="background2" w:themeShade="40"/>
         </w:rPr>
-        <w:t xml:space="preserve">-Curso Iniciado em Maio até Outubro de 2023. </w:t>
-      </w:r>
-      <w:r>
-        <w:rPr>
-          <w:color w:val="3B3838" w:themeColor="background2" w:themeShade="40"/>
-        </w:rPr>
-        <w:t xml:space="preserve">  </w:t>
-      </w:r>
-    </w:p>
-    <w:p>
-      <w:pPr>
-        <w:numPr>
-          <w:ilvl w:val="0"/>
-          <w:numId w:val="1"/>
-        </w:numPr>
+        <w:t>-</w:t>
+      </w:r>
+      <w:r>
+        <w:rPr>
+          <w:color w:val="3B3838" w:themeColor="background2" w:themeShade="40"/>
+        </w:rPr>
+        <w:t xml:space="preserve"> </w:t>
+      </w:r>
+      <w:r>
+        <w:rPr>
+          <w:color w:val="3B3838" w:themeColor="background2" w:themeShade="40"/>
+        </w:rPr>
+        <w:t xml:space="preserve">Curso </w:t>
+      </w:r>
+      <w:r>
+        <w:rPr>
+          <w:color w:val="3B3838" w:themeColor="background2" w:themeShade="40"/>
+        </w:rPr>
+        <w:t xml:space="preserve">concluído em </w:t>
+      </w:r>
+      <w:proofErr w:type="gramStart"/>
+      <w:r>
+        <w:rPr>
+          <w:color w:val="3B3838" w:themeColor="background2" w:themeShade="40"/>
+        </w:rPr>
+        <w:t>Março</w:t>
+      </w:r>
+      <w:proofErr w:type="gramEnd"/>
+      <w:r>
+        <w:rPr>
+          <w:color w:val="3B3838" w:themeColor="background2" w:themeShade="40"/>
+        </w:rPr>
+        <w:t xml:space="preserve"> de 2024.  </w:t>
+      </w:r>
+    </w:p>
+    <w:p>
+      <w:pPr>
         <w:spacing w:after="1" w:line="259" w:lineRule="auto"/>
-        <w:ind w:hanging="283"/>
-        <w:rPr>
-          <w:color w:val="3B3838" w:themeColor="background2" w:themeShade="40"/>
-        </w:rPr>
-      </w:pPr>
-      <w:r>
-        <w:rPr>
-          <w:b/>
-          <w:color w:val="3B3838" w:themeColor="background2" w:themeShade="40"/>
-        </w:rPr>
-        <w:t>Radialista- Edição de Videoteipe (300 Horas).</w:t>
-      </w:r>
-      <w:r>
-        <w:rPr>
-          <w:color w:val="3B3838" w:themeColor="background2" w:themeShade="40"/>
-        </w:rPr>
-        <w:t xml:space="preserve">  </w:t>
-      </w:r>
-    </w:p>
-    <w:p>
-      <w:pPr>
-        <w:spacing w:after="31"/>
-        <w:ind w:left="293" w:right="807"/>
-        <w:rPr>
-          <w:color w:val="3B3838" w:themeColor="background2" w:themeShade="40"/>
-        </w:rPr>
-      </w:pPr>
-      <w:r>
-        <w:rPr>
-          <w:color w:val="3B3838" w:themeColor="background2" w:themeShade="40"/>
-        </w:rPr>
-        <w:t xml:space="preserve">SENAC Lapa Scipião.                                                                                                                             </w:t>
-      </w:r>
-    </w:p>
-    <w:p>
-      <w:pPr>
-        <w:spacing w:after="106"/>
-        <w:ind w:left="293" w:right="807"/>
-        <w:rPr>
-          <w:color w:val="3B3838" w:themeColor="background2" w:themeShade="40"/>
-        </w:rPr>
-      </w:pPr>
-      <w:r>
-        <w:rPr>
-          <w:b/>
-          <w:color w:val="3B3838" w:themeColor="background2" w:themeShade="40"/>
-        </w:rPr>
-        <w:t xml:space="preserve">Nº SRTE: </w:t>
-      </w:r>
-      <w:r>
-        <w:rPr>
-          <w:color w:val="3B3838" w:themeColor="background2" w:themeShade="40"/>
-        </w:rPr>
-        <w:t xml:space="preserve">0049923/SP, na função de Editor de Videoteipe(VT).  </w:t>
-      </w:r>
-    </w:p>
-    <w:p>
-      <w:pPr>
-        <w:numPr>
-          <w:ilvl w:val="0"/>
-          <w:numId w:val="1"/>
-        </w:numPr>
-        <w:spacing w:after="1" w:line="259" w:lineRule="auto"/>
-        <w:ind w:hanging="283"/>
-        <w:rPr>
-          <w:color w:val="3B3838" w:themeColor="background2" w:themeShade="40"/>
-        </w:rPr>
-      </w:pPr>
-      <w:r>
-        <w:rPr>
-          <w:b/>
-          <w:color w:val="3B3838" w:themeColor="background2" w:themeShade="40"/>
-        </w:rPr>
-        <w:t>Operador de Editoração Eletrônica (160 Horas).</w:t>
-      </w:r>
-      <w:r>
-        <w:rPr>
-          <w:color w:val="3B3838" w:themeColor="background2" w:themeShade="40"/>
-        </w:rPr>
-        <w:t xml:space="preserve">  </w:t>
-      </w:r>
-    </w:p>
-    <w:p>
-      <w:pPr>
-        <w:spacing w:after="31"/>
-        <w:ind w:left="293" w:right="807"/>
-        <w:rPr>
-          <w:color w:val="3B3838" w:themeColor="background2" w:themeShade="40"/>
-        </w:rPr>
-      </w:pPr>
-      <w:r>
-        <w:rPr>
-          <w:color w:val="3B3838" w:themeColor="background2" w:themeShade="40"/>
-        </w:rPr>
-        <w:t xml:space="preserve">SENAI Theobaldo de Nigris.  </w:t>
-      </w:r>
-    </w:p>
-    <w:p>
-      <w:pPr>
-        <w:spacing w:after="1" w:line="259" w:lineRule="auto"/>
-        <w:ind w:firstLine="684"/>
-        <w:rPr>
-          <w:color w:val="3B3838" w:themeColor="background2" w:themeShade="40"/>
-        </w:rPr>
-      </w:pPr>
-      <w:r>
-        <w:rPr>
-          <w:color w:val="3B3838" w:themeColor="background2" w:themeShade="40"/>
-        </w:rPr>
-        <w:t>-Curso Iniciado em Junho até Outubro de 2017.</w:t>
-      </w:r>
-      <w:r>
-        <w:rPr>
-          <w:color w:val="3B3838" w:themeColor="background2" w:themeShade="40"/>
-        </w:rPr>
-        <w:t xml:space="preserve">                                                                                                                                        </w:t>
-      </w:r>
-    </w:p>
-    <w:p>
-      <w:pPr>
-        <w:spacing w:after="1" w:line="259" w:lineRule="auto"/>
-        <w:ind w:firstLine="684"/>
+        <w:ind w:left="0" w:firstLine="0"/>
         <w:rPr>
           <w:color w:val="3B3838" w:themeColor="background2" w:themeShade="40"/>
         </w:rPr>
@@ -857,11 +892,19 @@
         </w:rPr>
         <w:t xml:space="preserve">Período: </w:t>
       </w:r>
-      <w:r>
-        <w:rPr>
-          <w:color w:val="3B3838" w:themeColor="background2" w:themeShade="40"/>
-        </w:rPr>
-        <w:t xml:space="preserve">Janeiro de 2021 até Abril de 2023.    </w:t>
+      <w:proofErr w:type="gramStart"/>
+      <w:r>
+        <w:rPr>
+          <w:color w:val="3B3838" w:themeColor="background2" w:themeShade="40"/>
+        </w:rPr>
+        <w:t>Janeiro</w:t>
+      </w:r>
+      <w:proofErr w:type="gramEnd"/>
+      <w:r>
+        <w:rPr>
+          <w:color w:val="3B3838" w:themeColor="background2" w:themeShade="40"/>
+        </w:rPr>
+        <w:t xml:space="preserve"> de 2021 até Abril de 2023.    </w:t>
       </w:r>
     </w:p>
     <w:p>
@@ -917,8 +960,18 @@
         <w:rPr>
           <w:color w:val="3B3838" w:themeColor="background2" w:themeShade="40"/>
         </w:rPr>
-        <w:t>Cargo: Sub-Gerente</w:t>
-      </w:r>
+        <w:t xml:space="preserve">Cargo: </w:t>
+      </w:r>
+      <w:proofErr w:type="spellStart"/>
+      <w:proofErr w:type="gramStart"/>
+      <w:r>
+        <w:rPr>
+          <w:color w:val="3B3838" w:themeColor="background2" w:themeShade="40"/>
+        </w:rPr>
+        <w:t>Sub-Gerente</w:t>
+      </w:r>
+      <w:proofErr w:type="spellEnd"/>
+      <w:proofErr w:type="gramEnd"/>
       <w:r>
         <w:rPr>
           <w:color w:val="3B3838" w:themeColor="background2" w:themeShade="40"/>
@@ -1006,6 +1059,7 @@
         </w:rPr>
         <w:t xml:space="preserve">Período: </w:t>
       </w:r>
+      <w:proofErr w:type="gramStart"/>
       <w:r>
         <w:rPr>
           <w:color w:val="3B3838" w:themeColor="background2" w:themeShade="40"/>
@@ -1016,7 +1070,14 @@
         <w:rPr>
           <w:color w:val="3B3838" w:themeColor="background2" w:themeShade="40"/>
         </w:rPr>
-        <w:t>ulho de 2017 até Janeiro de 2021</w:t>
+        <w:t>ulho</w:t>
+      </w:r>
+      <w:proofErr w:type="gramEnd"/>
+      <w:r>
+        <w:rPr>
+          <w:color w:val="3B3838" w:themeColor="background2" w:themeShade="40"/>
+        </w:rPr>
+        <w:t xml:space="preserve"> de 2017 até Janeiro de 2021</w:t>
       </w:r>
       <w:r>
         <w:rPr>
@@ -1058,7 +1119,6 @@
         <w:rPr>
           <w:color w:val="3B3838" w:themeColor="background2" w:themeShade="40"/>
         </w:rPr>
-        <w:lastRenderedPageBreak/>
         <w:t xml:space="preserve">                                                                                                                                               </w:t>
       </w:r>
     </w:p>
@@ -1123,6 +1183,7 @@
           <w:color w:val="3B3838" w:themeColor="background2" w:themeShade="40"/>
           <w:szCs w:val="20"/>
         </w:rPr>
+        <w:lastRenderedPageBreak/>
         <w:t>Linguagens de Programação:</w:t>
       </w:r>
     </w:p>
@@ -1145,7 +1206,59 @@
           <w:color w:val="3B3838" w:themeColor="background2" w:themeShade="40"/>
           <w:szCs w:val="20"/>
         </w:rPr>
-        <w:t>Proficiência em Python, JavaScript e C#</w:t>
+        <w:t>Proficiência em Python,</w:t>
+      </w:r>
+      <w:r>
+        <w:rPr>
+          <w:rFonts w:eastAsia="Times New Roman" w:cs="Times New Roman"/>
+          <w:color w:val="3B3838" w:themeColor="background2" w:themeShade="40"/>
+          <w:szCs w:val="20"/>
+        </w:rPr>
+        <w:t xml:space="preserve"> </w:t>
+      </w:r>
+      <w:proofErr w:type="spellStart"/>
+      <w:r>
+        <w:rPr>
+          <w:rFonts w:eastAsia="Times New Roman" w:cs="Times New Roman"/>
+          <w:color w:val="3B3838" w:themeColor="background2" w:themeShade="40"/>
+          <w:szCs w:val="20"/>
+        </w:rPr>
+        <w:t>Php</w:t>
+      </w:r>
+      <w:proofErr w:type="spellEnd"/>
+      <w:r>
+        <w:rPr>
+          <w:rFonts w:eastAsia="Times New Roman" w:cs="Times New Roman"/>
+          <w:color w:val="3B3838" w:themeColor="background2" w:themeShade="40"/>
+          <w:szCs w:val="20"/>
+        </w:rPr>
+        <w:t>,</w:t>
+      </w:r>
+      <w:r>
+        <w:rPr>
+          <w:rFonts w:eastAsia="Times New Roman" w:cs="Times New Roman"/>
+          <w:color w:val="3B3838" w:themeColor="background2" w:themeShade="40"/>
+          <w:szCs w:val="20"/>
+        </w:rPr>
+        <w:t xml:space="preserve"> </w:t>
+      </w:r>
+      <w:proofErr w:type="spellStart"/>
+      <w:r>
+        <w:rPr>
+          <w:rFonts w:eastAsia="Times New Roman" w:cs="Times New Roman"/>
+          <w:color w:val="3B3838" w:themeColor="background2" w:themeShade="40"/>
+          <w:szCs w:val="20"/>
+        </w:rPr>
+        <w:t>JavaScript</w:t>
+      </w:r>
+      <w:proofErr w:type="spellEnd"/>
+      <w:r>
+        <w:rPr>
+          <w:rFonts w:eastAsia="Times New Roman" w:cs="Times New Roman"/>
+          <w:color w:val="3B3838" w:themeColor="background2" w:themeShade="40"/>
+          <w:szCs w:val="20"/>
+        </w:rPr>
+        <w:t xml:space="preserve"> e C</w:t>
       </w:r>
       <w:r>
         <w:rPr>
@@ -1198,8 +1311,52 @@
           <w:color w:val="3B3838" w:themeColor="background2" w:themeShade="40"/>
           <w:szCs w:val="20"/>
         </w:rPr>
-        <w:t>Experiência com Node.js, React.js, Tailwind CSS e Bootstrap</w:t>
-      </w:r>
+        <w:t>Experiência com Node.js, React.js</w:t>
+      </w:r>
+      <w:r>
+        <w:rPr>
+          <w:rFonts w:eastAsia="Times New Roman" w:cs="Times New Roman"/>
+          <w:color w:val="3B3838" w:themeColor="background2" w:themeShade="40"/>
+          <w:szCs w:val="20"/>
+        </w:rPr>
+        <w:t>, Express</w:t>
+      </w:r>
+      <w:r>
+        <w:rPr>
+          <w:rFonts w:eastAsia="Times New Roman" w:cs="Times New Roman"/>
+          <w:color w:val="3B3838" w:themeColor="background2" w:themeShade="40"/>
+          <w:szCs w:val="20"/>
+        </w:rPr>
+        <w:t xml:space="preserve">, </w:t>
+      </w:r>
+      <w:proofErr w:type="spellStart"/>
+      <w:r>
+        <w:rPr>
+          <w:rFonts w:eastAsia="Times New Roman" w:cs="Times New Roman"/>
+          <w:color w:val="3B3838" w:themeColor="background2" w:themeShade="40"/>
+          <w:szCs w:val="20"/>
+        </w:rPr>
+        <w:t>Tailwind</w:t>
+      </w:r>
+      <w:proofErr w:type="spellEnd"/>
+      <w:r>
+        <w:rPr>
+          <w:rFonts w:eastAsia="Times New Roman" w:cs="Times New Roman"/>
+          <w:color w:val="3B3838" w:themeColor="background2" w:themeShade="40"/>
+          <w:szCs w:val="20"/>
+        </w:rPr>
+        <w:t xml:space="preserve"> CSS e </w:t>
+      </w:r>
+      <w:proofErr w:type="spellStart"/>
+      <w:r>
+        <w:rPr>
+          <w:rFonts w:eastAsia="Times New Roman" w:cs="Times New Roman"/>
+          <w:color w:val="3B3838" w:themeColor="background2" w:themeShade="40"/>
+          <w:szCs w:val="20"/>
+        </w:rPr>
+        <w:t>Bootstrap</w:t>
+      </w:r>
+      <w:proofErr w:type="spellEnd"/>
       <w:r>
         <w:rPr>
           <w:rFonts w:eastAsia="Times New Roman" w:cs="Times New Roman"/>
@@ -1245,13 +1402,23 @@
           <w:szCs w:val="20"/>
         </w:rPr>
       </w:pPr>
-      <w:r>
-        <w:rPr>
-          <w:rFonts w:eastAsia="Times New Roman" w:cs="Times New Roman"/>
-          <w:color w:val="3B3838" w:themeColor="background2" w:themeShade="40"/>
-          <w:szCs w:val="20"/>
-        </w:rPr>
-        <w:t>Familiaridade com Git e GitHub</w:t>
+      <w:proofErr w:type="spellStart"/>
+      <w:r>
+        <w:rPr>
+          <w:rFonts w:eastAsia="Times New Roman" w:cs="Times New Roman"/>
+          <w:color w:val="3B3838" w:themeColor="background2" w:themeShade="40"/>
+          <w:szCs w:val="20"/>
+        </w:rPr>
+        <w:t>Git</w:t>
+      </w:r>
+      <w:proofErr w:type="spellEnd"/>
+      <w:r>
+        <w:rPr>
+          <w:rFonts w:eastAsia="Times New Roman" w:cs="Times New Roman"/>
+          <w:color w:val="3B3838" w:themeColor="background2" w:themeShade="40"/>
+          <w:szCs w:val="20"/>
+        </w:rPr>
+        <w:t xml:space="preserve"> e GitHub</w:t>
       </w:r>
     </w:p>
     <w:p>
@@ -1296,7 +1463,7 @@
           <w:color w:val="3B3838" w:themeColor="background2" w:themeShade="40"/>
           <w:szCs w:val="20"/>
         </w:rPr>
-        <w:t>Conhecimento em SQL e NoSQL</w:t>
+        <w:t>Conhecimento em SQL</w:t>
       </w:r>
     </w:p>
     <w:p>
@@ -1319,7 +1486,7 @@
           <w:color w:val="3B3838" w:themeColor="background2" w:themeShade="40"/>
           <w:szCs w:val="20"/>
         </w:rPr>
-        <w:t>Cloud Computing:</w:t>
+        <w:t>Cloud:</w:t>
       </w:r>
     </w:p>
     <w:p>
@@ -1341,7 +1508,49 @@
           <w:color w:val="3B3838" w:themeColor="background2" w:themeShade="40"/>
           <w:szCs w:val="20"/>
         </w:rPr>
-        <w:t>Certificação Google Cloud Foundations</w:t>
+        <w:t xml:space="preserve">Certificação Google Cloud </w:t>
+      </w:r>
+      <w:proofErr w:type="spellStart"/>
+      <w:r>
+        <w:rPr>
+          <w:rFonts w:eastAsia="Times New Roman" w:cs="Times New Roman"/>
+          <w:color w:val="3B3838" w:themeColor="background2" w:themeShade="40"/>
+          <w:szCs w:val="20"/>
+        </w:rPr>
+        <w:t>Foundations</w:t>
+      </w:r>
+      <w:proofErr w:type="spellEnd"/>
+    </w:p>
+    <w:p>
+      <w:pPr>
+        <w:numPr>
+          <w:ilvl w:val="1"/>
+          <w:numId w:val="3"/>
+        </w:numPr>
+        <w:spacing w:before="100" w:beforeAutospacing="1" w:after="100" w:afterAutospacing="1" w:line="240" w:lineRule="auto"/>
+        <w:rPr>
+          <w:rFonts w:eastAsia="Times New Roman" w:cs="Times New Roman"/>
+          <w:color w:val="3B3838" w:themeColor="background2" w:themeShade="40"/>
+          <w:szCs w:val="20"/>
+        </w:rPr>
+      </w:pPr>
+      <w:proofErr w:type="spellStart"/>
+      <w:r>
+        <w:rPr>
+          <w:rFonts w:eastAsia="Times New Roman" w:cs="Times New Roman"/>
+          <w:color w:val="3B3838" w:themeColor="background2" w:themeShade="40"/>
+          <w:szCs w:val="20"/>
+        </w:rPr>
+        <w:t>Amazon</w:t>
+      </w:r>
+      <w:proofErr w:type="spellEnd"/>
+      <w:r>
+        <w:rPr>
+          <w:rFonts w:eastAsia="Times New Roman" w:cs="Times New Roman"/>
+          <w:color w:val="3B3838" w:themeColor="background2" w:themeShade="40"/>
+          <w:szCs w:val="20"/>
+        </w:rPr>
+        <w:t xml:space="preserve"> Web Services Fundamentals</w:t>
       </w:r>
     </w:p>
     <w:p>
@@ -1408,30 +1617,43 @@
           <w:color w:val="3B3838" w:themeColor="background2" w:themeShade="40"/>
           <w:szCs w:val="20"/>
         </w:rPr>
-        <w:t>Experiência com Figma para design de interfaces</w:t>
-      </w:r>
-    </w:p>
-    <w:p>
-      <w:pPr>
-        <w:numPr>
-          <w:ilvl w:val="0"/>
-          <w:numId w:val="4"/>
-        </w:numPr>
-        <w:spacing w:before="100" w:beforeAutospacing="1" w:after="100" w:afterAutospacing="1" w:line="240" w:lineRule="auto"/>
-        <w:rPr>
-          <w:rFonts w:eastAsia="Times New Roman" w:cs="Times New Roman"/>
-          <w:color w:val="3B3838" w:themeColor="background2" w:themeShade="40"/>
-          <w:szCs w:val="20"/>
-        </w:rPr>
-      </w:pPr>
-      <w:r>
-        <w:rPr>
-          <w:rFonts w:eastAsia="Times New Roman" w:cs="Times New Roman"/>
-          <w:bCs/>
-          <w:color w:val="3B3838" w:themeColor="background2" w:themeShade="40"/>
-          <w:szCs w:val="20"/>
-        </w:rPr>
-        <w:t>Edição de Mídia:</w:t>
+        <w:t xml:space="preserve">Experiência com </w:t>
+      </w:r>
+      <w:proofErr w:type="spellStart"/>
+      <w:r>
+        <w:rPr>
+          <w:rFonts w:eastAsia="Times New Roman" w:cs="Times New Roman"/>
+          <w:color w:val="3B3838" w:themeColor="background2" w:themeShade="40"/>
+          <w:szCs w:val="20"/>
+        </w:rPr>
+        <w:t>Figma</w:t>
+      </w:r>
+      <w:proofErr w:type="spellEnd"/>
+      <w:r>
+        <w:rPr>
+          <w:rFonts w:eastAsia="Times New Roman" w:cs="Times New Roman"/>
+          <w:color w:val="3B3838" w:themeColor="background2" w:themeShade="40"/>
+          <w:szCs w:val="20"/>
+        </w:rPr>
+        <w:t xml:space="preserve"> e </w:t>
+      </w:r>
+      <w:proofErr w:type="spellStart"/>
+      <w:r>
+        <w:rPr>
+          <w:rFonts w:eastAsia="Times New Roman" w:cs="Times New Roman"/>
+          <w:color w:val="3B3838" w:themeColor="background2" w:themeShade="40"/>
+          <w:szCs w:val="20"/>
+        </w:rPr>
+        <w:t>Canva</w:t>
+      </w:r>
+      <w:proofErr w:type="spellEnd"/>
+      <w:r>
+        <w:rPr>
+          <w:rFonts w:eastAsia="Times New Roman" w:cs="Times New Roman"/>
+          <w:color w:val="3B3838" w:themeColor="background2" w:themeShade="40"/>
+          <w:szCs w:val="20"/>
+        </w:rPr>
+        <w:t xml:space="preserve"> para design de interfaces</w:t>
       </w:r>
     </w:p>
     <w:p>
@@ -1453,13 +1675,34 @@
           <w:color w:val="3B3838" w:themeColor="background2" w:themeShade="40"/>
           <w:szCs w:val="20"/>
         </w:rPr>
-        <w:t>Noções básicas de produção audiovisual e softwares de edição de imagem</w:t>
-      </w:r>
-    </w:p>
-    <w:p>
-      <w:pPr>
+        <w:t>Photoshop para tratamento de imagens</w:t>
+      </w:r>
+    </w:p>
+    <w:p>
+      <w:pPr>
+        <w:numPr>
+          <w:ilvl w:val="1"/>
+          <w:numId w:val="4"/>
+        </w:numPr>
         <w:spacing w:before="100" w:beforeAutospacing="1" w:after="100" w:afterAutospacing="1" w:line="240" w:lineRule="auto"/>
-        <w:ind w:left="0" w:firstLine="0"/>
+        <w:rPr>
+          <w:rFonts w:eastAsia="Times New Roman" w:cs="Times New Roman"/>
+          <w:color w:val="3B3838" w:themeColor="background2" w:themeShade="40"/>
+          <w:szCs w:val="20"/>
+        </w:rPr>
+      </w:pPr>
+      <w:r>
+        <w:rPr>
+          <w:rFonts w:eastAsia="Times New Roman" w:cs="Times New Roman"/>
+          <w:color w:val="3B3838" w:themeColor="background2" w:themeShade="40"/>
+          <w:szCs w:val="20"/>
+        </w:rPr>
+        <w:t xml:space="preserve">Illustrator </w:t>
+      </w:r>
+    </w:p>
+    <w:p>
+      <w:pPr>
+        <w:spacing w:before="100" w:beforeAutospacing="1" w:after="100" w:afterAutospacing="1" w:line="240" w:lineRule="auto"/>
         <w:rPr>
           <w:rFonts w:eastAsia="Times New Roman" w:cs="Times New Roman"/>
           <w:b/>
@@ -1673,129 +1916,6 @@
         </w:rPr>
         <w:t>Flexibilidade para se ajustar a novas situações e aprender novas habilidades rapidamente</w:t>
       </w:r>
-    </w:p>
-    <w:p>
-      <w:pPr>
-        <w:spacing w:before="100" w:beforeAutospacing="1" w:after="100" w:afterAutospacing="1" w:line="240" w:lineRule="auto"/>
-        <w:ind w:left="0" w:firstLine="0"/>
-        <w:rPr>
-          <w:rFonts w:eastAsia="Times New Roman" w:cs="Times New Roman"/>
-          <w:b/>
-          <w:color w:val="3B3838" w:themeColor="background2" w:themeShade="40"/>
-          <w:szCs w:val="20"/>
-        </w:rPr>
-      </w:pPr>
-      <w:r>
-        <w:rPr>
-          <w:rFonts w:eastAsia="Times New Roman" w:cs="Times New Roman"/>
-          <w:b/>
-          <w:bCs/>
-          <w:color w:val="3B3838" w:themeColor="background2" w:themeShade="40"/>
-          <w:szCs w:val="20"/>
-        </w:rPr>
-        <w:t>Observações:</w:t>
-      </w:r>
-    </w:p>
-    <w:p>
-      <w:pPr>
-        <w:numPr>
-          <w:ilvl w:val="0"/>
-          <w:numId w:val="6"/>
-        </w:numPr>
-        <w:spacing w:before="100" w:beforeAutospacing="1" w:after="100" w:afterAutospacing="1" w:line="240" w:lineRule="auto"/>
-        <w:rPr>
-          <w:rFonts w:eastAsia="Times New Roman" w:cs="Times New Roman"/>
-          <w:color w:val="3B3838" w:themeColor="background2" w:themeShade="40"/>
-          <w:szCs w:val="20"/>
-        </w:rPr>
-      </w:pPr>
-      <w:r>
-        <w:rPr>
-          <w:rFonts w:eastAsia="Times New Roman" w:cs="Times New Roman"/>
-          <w:color w:val="3B3838" w:themeColor="background2" w:themeShade="40"/>
-          <w:szCs w:val="20"/>
-        </w:rPr>
-        <w:t>A lista acima representa um resumo das minhas qualificações.</w:t>
-      </w:r>
-    </w:p>
-    <w:p>
-      <w:pPr>
-        <w:numPr>
-          <w:ilvl w:val="0"/>
-          <w:numId w:val="6"/>
-        </w:numPr>
-        <w:spacing w:before="100" w:beforeAutospacing="1" w:after="100" w:afterAutospacing="1" w:line="240" w:lineRule="auto"/>
-        <w:rPr>
-          <w:rFonts w:eastAsia="Times New Roman" w:cs="Times New Roman"/>
-          <w:color w:val="3B3838" w:themeColor="background2" w:themeShade="40"/>
-          <w:szCs w:val="20"/>
-        </w:rPr>
-      </w:pPr>
-      <w:r>
-        <w:rPr>
-          <w:rFonts w:eastAsia="Times New Roman" w:cs="Times New Roman"/>
-          <w:color w:val="3B3838" w:themeColor="background2" w:themeShade="40"/>
-          <w:szCs w:val="20"/>
-        </w:rPr>
-        <w:t>Posso fornecer mais detalhes sobre cada habilidade mediante solicitação.</w:t>
-      </w:r>
-    </w:p>
-    <w:p>
-      <w:pPr>
-        <w:numPr>
-          <w:ilvl w:val="0"/>
-          <w:numId w:val="6"/>
-        </w:numPr>
-        <w:spacing w:before="100" w:beforeAutospacing="1" w:after="100" w:afterAutospacing="1" w:line="240" w:lineRule="auto"/>
-        <w:rPr>
-          <w:rFonts w:eastAsia="Times New Roman" w:cs="Times New Roman"/>
-          <w:color w:val="3B3838" w:themeColor="background2" w:themeShade="40"/>
-          <w:szCs w:val="20"/>
-        </w:rPr>
-      </w:pPr>
-      <w:r>
-        <w:rPr>
-          <w:rFonts w:eastAsia="Times New Roman" w:cs="Times New Roman"/>
-          <w:color w:val="3B3838" w:themeColor="background2" w:themeShade="40"/>
-          <w:szCs w:val="20"/>
-        </w:rPr>
-        <w:t>Estou sempre em busca de novas oportunidades para aprender e crescer profissionalmente.</w:t>
-      </w:r>
-    </w:p>
-    <w:p>
-      <w:pPr>
-        <w:pStyle w:val="ListParagraph"/>
-        <w:numPr>
-          <w:ilvl w:val="0"/>
-          <w:numId w:val="6"/>
-        </w:numPr>
-        <w:spacing w:before="100" w:beforeAutospacing="1" w:after="100" w:afterAutospacing="1" w:line="240" w:lineRule="auto"/>
-        <w:rPr>
-          <w:rFonts w:eastAsia="Times New Roman" w:cs="Times New Roman"/>
-          <w:color w:val="3B3838" w:themeColor="background2" w:themeShade="40"/>
-          <w:szCs w:val="20"/>
-        </w:rPr>
-      </w:pPr>
-      <w:r>
-        <w:rPr>
-          <w:rFonts w:eastAsia="Times New Roman" w:cs="Times New Roman"/>
-          <w:bCs/>
-          <w:color w:val="3B3838" w:themeColor="background2" w:themeShade="40"/>
-          <w:szCs w:val="20"/>
-        </w:rPr>
-        <w:t>Acredito que minhas habilidades e experiência me tornam um candidato valioso para diversas áreas.</w:t>
-      </w:r>
-    </w:p>
-    <w:p>
-      <w:pPr>
-        <w:spacing w:before="100" w:beforeAutospacing="1" w:after="100" w:afterAutospacing="1" w:line="240" w:lineRule="auto"/>
-        <w:ind w:left="720" w:firstLine="0"/>
-        <w:rPr>
-          <w:rFonts w:eastAsia="Times New Roman" w:cs="Times New Roman"/>
-          <w:color w:val="3B3838" w:themeColor="background2" w:themeShade="40"/>
-          <w:szCs w:val="20"/>
-        </w:rPr>
-      </w:pPr>
     </w:p>
     <w:p>
       <w:pPr>
@@ -3445,10 +3565,10 @@
       <w:sz w:val="20"/>
     </w:rPr>
   </w:style>
-  <w:style w:type="paragraph" w:styleId="Heading2">
+  <w:style w:type="paragraph" w:styleId="Ttulo2">
     <w:name w:val="heading 2"/>
     <w:basedOn w:val="Normal"/>
-    <w:link w:val="Heading2Char"/>
+    <w:link w:val="Ttulo2Char"/>
     <w:uiPriority w:val="9"/>
     <w:qFormat/>
     <w:rsid w:val="00DD6541"/>
@@ -3466,13 +3586,13 @@
       <w:szCs w:val="36"/>
     </w:rPr>
   </w:style>
-  <w:style w:type="character" w:default="1" w:styleId="DefaultParagraphFont">
+  <w:style w:type="character" w:default="1" w:styleId="Fontepargpadro">
     <w:name w:val="Default Paragraph Font"/>
     <w:uiPriority w:val="1"/>
     <w:semiHidden/>
     <w:unhideWhenUsed/>
   </w:style>
-  <w:style w:type="table" w:default="1" w:styleId="TableNormal">
+  <w:style w:type="table" w:default="1" w:styleId="Tabelanormal">
     <w:name w:val="Normal Table"/>
     <w:uiPriority w:val="99"/>
     <w:semiHidden/>
@@ -3487,13 +3607,13 @@
       </w:tblCellMar>
     </w:tblPr>
   </w:style>
-  <w:style w:type="numbering" w:default="1" w:styleId="NoList">
+  <w:style w:type="numbering" w:default="1" w:styleId="Semlista">
     <w:name w:val="No List"/>
     <w:uiPriority w:val="99"/>
     <w:semiHidden/>
     <w:unhideWhenUsed/>
   </w:style>
-  <w:style w:type="paragraph" w:styleId="ListParagraph">
+  <w:style w:type="paragraph" w:styleId="PargrafodaLista">
     <w:name w:val="List Paragraph"/>
     <w:basedOn w:val="Normal"/>
     <w:uiPriority w:val="34"/>
@@ -3504,9 +3624,9 @@
       <w:contextualSpacing/>
     </w:pPr>
   </w:style>
-  <w:style w:type="character" w:styleId="Strong">
+  <w:style w:type="character" w:styleId="Forte">
     <w:name w:val="Strong"/>
-    <w:basedOn w:val="DefaultParagraphFont"/>
+    <w:basedOn w:val="Fontepargpadro"/>
     <w:uiPriority w:val="22"/>
     <w:qFormat/>
     <w:rsid w:val="00DD6541"/>
@@ -3515,10 +3635,10 @@
       <w:bCs/>
     </w:rPr>
   </w:style>
-  <w:style w:type="character" w:customStyle="1" w:styleId="Heading2Char">
-    <w:name w:val="Heading 2 Char"/>
-    <w:basedOn w:val="DefaultParagraphFont"/>
-    <w:link w:val="Heading2"/>
+  <w:style w:type="character" w:customStyle="1" w:styleId="Ttulo2Char">
+    <w:name w:val="Título 2 Char"/>
+    <w:basedOn w:val="Fontepargpadro"/>
+    <w:link w:val="Ttulo2"/>
     <w:uiPriority w:val="9"/>
     <w:rsid w:val="00DD6541"/>
     <w:rPr>

</xml_diff>